<commit_message>
Made demo video, took screenshots, finished Word doc
</commit_message>
<xml_diff>
--- a/week-3/hw/ReneeDubuc_React-Week3_Coding-Assignment.docx
+++ b/week-3/hw/ReneeDubuc_React-Week3_Coding-Assignment.docx
@@ -378,11 +378,36 @@
           <w:szCs w:val="24"/>
         </w:rPr>
       </w:pPr>
-      <w:r>
-        <w:rPr>
-          <w:b/>
-          <w:szCs w:val="24"/>
-        </w:rPr>
+    </w:p>
+    <w:p>
+      <w:pPr>
+        <w:rPr>
+          <w:b/>
+          <w:szCs w:val="24"/>
+        </w:rPr>
+      </w:pPr>
+    </w:p>
+    <w:p>
+      <w:pPr>
+        <w:rPr>
+          <w:b/>
+          <w:szCs w:val="24"/>
+        </w:rPr>
+      </w:pPr>
+    </w:p>
+    <w:p>
+      <w:pPr>
+        <w:rPr>
+          <w:b/>
+          <w:szCs w:val="24"/>
+        </w:rPr>
+      </w:pPr>
+      <w:r>
+        <w:rPr>
+          <w:b/>
+          <w:szCs w:val="24"/>
+        </w:rPr>
+        <w:lastRenderedPageBreak/>
         <w:t>Screenshots of Code:</w:t>
       </w:r>
     </w:p>
@@ -393,21 +418,993 @@
           <w:szCs w:val="24"/>
         </w:rPr>
       </w:pPr>
-    </w:p>
-    <w:p>
-      <w:pPr>
-        <w:rPr>
-          <w:b/>
-          <w:szCs w:val="24"/>
-        </w:rPr>
-      </w:pPr>
-      <w:r>
-        <w:rPr>
-          <w:b/>
-          <w:szCs w:val="24"/>
-        </w:rPr>
+      <w:r>
+        <w:rPr>
+          <w:b/>
+          <w:szCs w:val="24"/>
+        </w:rPr>
+        <w:t>index.html</w:t>
+      </w:r>
+    </w:p>
+    <w:p>
+      <w:pPr>
+        <w:rPr>
+          <w:b/>
+          <w:szCs w:val="24"/>
+        </w:rPr>
+      </w:pPr>
+      <w:r>
+        <w:rPr>
+          <w:b/>
+          <w:noProof/>
+          <w:szCs w:val="24"/>
+        </w:rPr>
+        <w:drawing>
+          <wp:inline distT="0" distB="0" distL="0" distR="0" wp14:anchorId="2CDBA142" wp14:editId="32DA026B">
+            <wp:extent cx="5935345" cy="3816350"/>
+            <wp:effectExtent l="0" t="0" r="8255" b="0"/>
+            <wp:docPr id="2" name="Picture 2"/>
+            <wp:cNvGraphicFramePr>
+              <a:graphicFrameLocks xmlns:a="http://schemas.openxmlformats.org/drawingml/2006/main" noChangeAspect="1"/>
+            </wp:cNvGraphicFramePr>
+            <a:graphic xmlns:a="http://schemas.openxmlformats.org/drawingml/2006/main">
+              <a:graphicData uri="http://schemas.openxmlformats.org/drawingml/2006/picture">
+                <pic:pic xmlns:pic="http://schemas.openxmlformats.org/drawingml/2006/picture">
+                  <pic:nvPicPr>
+                    <pic:cNvPr id="0" name="Picture 1"/>
+                    <pic:cNvPicPr>
+                      <a:picLocks noChangeAspect="1" noChangeArrowheads="1"/>
+                    </pic:cNvPicPr>
+                  </pic:nvPicPr>
+                  <pic:blipFill>
+                    <a:blip r:embed="rId7" cstate="print">
+                      <a:extLst>
+                        <a:ext uri="{28A0092B-C50C-407E-A947-70E740481C1C}">
+                          <a14:useLocalDpi xmlns:a14="http://schemas.microsoft.com/office/drawing/2010/main" val="0"/>
+                        </a:ext>
+                      </a:extLst>
+                    </a:blip>
+                    <a:srcRect/>
+                    <a:stretch>
+                      <a:fillRect/>
+                    </a:stretch>
+                  </pic:blipFill>
+                  <pic:spPr bwMode="auto">
+                    <a:xfrm>
+                      <a:off x="0" y="0"/>
+                      <a:ext cx="5935345" cy="3816350"/>
+                    </a:xfrm>
+                    <a:prstGeom prst="rect">
+                      <a:avLst/>
+                    </a:prstGeom>
+                    <a:noFill/>
+                    <a:ln>
+                      <a:noFill/>
+                    </a:ln>
+                  </pic:spPr>
+                </pic:pic>
+              </a:graphicData>
+            </a:graphic>
+          </wp:inline>
+        </w:drawing>
+      </w:r>
+    </w:p>
+    <w:p>
+      <w:pPr>
+        <w:rPr>
+          <w:b/>
+          <w:szCs w:val="24"/>
+        </w:rPr>
+      </w:pPr>
+      <w:r>
+        <w:rPr>
+          <w:b/>
+          <w:noProof/>
+          <w:szCs w:val="24"/>
+        </w:rPr>
+        <w:drawing>
+          <wp:inline distT="0" distB="0" distL="0" distR="0" wp14:anchorId="064881EF" wp14:editId="1E98F211">
+            <wp:extent cx="5935345" cy="2512695"/>
+            <wp:effectExtent l="0" t="0" r="8255" b="1905"/>
+            <wp:docPr id="3" name="Picture 3"/>
+            <wp:cNvGraphicFramePr>
+              <a:graphicFrameLocks xmlns:a="http://schemas.openxmlformats.org/drawingml/2006/main" noChangeAspect="1"/>
+            </wp:cNvGraphicFramePr>
+            <a:graphic xmlns:a="http://schemas.openxmlformats.org/drawingml/2006/main">
+              <a:graphicData uri="http://schemas.openxmlformats.org/drawingml/2006/picture">
+                <pic:pic xmlns:pic="http://schemas.openxmlformats.org/drawingml/2006/picture">
+                  <pic:nvPicPr>
+                    <pic:cNvPr id="0" name="Picture 2"/>
+                    <pic:cNvPicPr>
+                      <a:picLocks noChangeAspect="1" noChangeArrowheads="1"/>
+                    </pic:cNvPicPr>
+                  </pic:nvPicPr>
+                  <pic:blipFill>
+                    <a:blip r:embed="rId8" cstate="print">
+                      <a:extLst>
+                        <a:ext uri="{28A0092B-C50C-407E-A947-70E740481C1C}">
+                          <a14:useLocalDpi xmlns:a14="http://schemas.microsoft.com/office/drawing/2010/main" val="0"/>
+                        </a:ext>
+                      </a:extLst>
+                    </a:blip>
+                    <a:srcRect/>
+                    <a:stretch>
+                      <a:fillRect/>
+                    </a:stretch>
+                  </pic:blipFill>
+                  <pic:spPr bwMode="auto">
+                    <a:xfrm>
+                      <a:off x="0" y="0"/>
+                      <a:ext cx="5935345" cy="2512695"/>
+                    </a:xfrm>
+                    <a:prstGeom prst="rect">
+                      <a:avLst/>
+                    </a:prstGeom>
+                    <a:noFill/>
+                    <a:ln>
+                      <a:noFill/>
+                    </a:ln>
+                  </pic:spPr>
+                </pic:pic>
+              </a:graphicData>
+            </a:graphic>
+          </wp:inline>
+        </w:drawing>
+      </w:r>
+    </w:p>
+    <w:p>
+      <w:pPr>
+        <w:rPr>
+          <w:b/>
+          <w:szCs w:val="24"/>
+        </w:rPr>
+      </w:pPr>
+    </w:p>
+    <w:p>
+      <w:pPr>
+        <w:rPr>
+          <w:b/>
+          <w:szCs w:val="24"/>
+        </w:rPr>
+      </w:pPr>
+      <w:r>
+        <w:rPr>
+          <w:b/>
+          <w:szCs w:val="24"/>
+        </w:rPr>
+        <w:lastRenderedPageBreak/>
+        <w:t>index.css</w:t>
+      </w:r>
+    </w:p>
+    <w:p>
+      <w:pPr>
+        <w:rPr>
+          <w:b/>
+          <w:szCs w:val="24"/>
+        </w:rPr>
+      </w:pPr>
+      <w:r>
+        <w:rPr>
+          <w:b/>
+          <w:noProof/>
+          <w:szCs w:val="24"/>
+        </w:rPr>
+        <w:drawing>
+          <wp:inline distT="0" distB="0" distL="0" distR="0" wp14:anchorId="14A8B9F7" wp14:editId="258C55DC">
+            <wp:extent cx="5931535" cy="3888105"/>
+            <wp:effectExtent l="0" t="0" r="0" b="0"/>
+            <wp:docPr id="4" name="Picture 4"/>
+            <wp:cNvGraphicFramePr>
+              <a:graphicFrameLocks xmlns:a="http://schemas.openxmlformats.org/drawingml/2006/main" noChangeAspect="1"/>
+            </wp:cNvGraphicFramePr>
+            <a:graphic xmlns:a="http://schemas.openxmlformats.org/drawingml/2006/main">
+              <a:graphicData uri="http://schemas.openxmlformats.org/drawingml/2006/picture">
+                <pic:pic xmlns:pic="http://schemas.openxmlformats.org/drawingml/2006/picture">
+                  <pic:nvPicPr>
+                    <pic:cNvPr id="0" name="Picture 3"/>
+                    <pic:cNvPicPr>
+                      <a:picLocks noChangeAspect="1" noChangeArrowheads="1"/>
+                    </pic:cNvPicPr>
+                  </pic:nvPicPr>
+                  <pic:blipFill>
+                    <a:blip r:embed="rId9" cstate="print">
+                      <a:extLst>
+                        <a:ext uri="{28A0092B-C50C-407E-A947-70E740481C1C}">
+                          <a14:useLocalDpi xmlns:a14="http://schemas.microsoft.com/office/drawing/2010/main" val="0"/>
+                        </a:ext>
+                      </a:extLst>
+                    </a:blip>
+                    <a:srcRect/>
+                    <a:stretch>
+                      <a:fillRect/>
+                    </a:stretch>
+                  </pic:blipFill>
+                  <pic:spPr bwMode="auto">
+                    <a:xfrm>
+                      <a:off x="0" y="0"/>
+                      <a:ext cx="5931535" cy="3888105"/>
+                    </a:xfrm>
+                    <a:prstGeom prst="rect">
+                      <a:avLst/>
+                    </a:prstGeom>
+                    <a:noFill/>
+                    <a:ln>
+                      <a:noFill/>
+                    </a:ln>
+                  </pic:spPr>
+                </pic:pic>
+              </a:graphicData>
+            </a:graphic>
+          </wp:inline>
+        </w:drawing>
+      </w:r>
+    </w:p>
+    <w:p>
+      <w:pPr>
+        <w:rPr>
+          <w:b/>
+          <w:szCs w:val="24"/>
+        </w:rPr>
+      </w:pPr>
+      <w:r>
+        <w:rPr>
+          <w:b/>
+          <w:noProof/>
+          <w:szCs w:val="24"/>
+        </w:rPr>
+        <w:drawing>
+          <wp:inline distT="0" distB="0" distL="0" distR="0" wp14:anchorId="4D5B78DC" wp14:editId="30FBFBE9">
+            <wp:extent cx="5939790" cy="2170430"/>
+            <wp:effectExtent l="0" t="0" r="3810" b="1270"/>
+            <wp:docPr id="5" name="Picture 5"/>
+            <wp:cNvGraphicFramePr>
+              <a:graphicFrameLocks xmlns:a="http://schemas.openxmlformats.org/drawingml/2006/main" noChangeAspect="1"/>
+            </wp:cNvGraphicFramePr>
+            <a:graphic xmlns:a="http://schemas.openxmlformats.org/drawingml/2006/main">
+              <a:graphicData uri="http://schemas.openxmlformats.org/drawingml/2006/picture">
+                <pic:pic xmlns:pic="http://schemas.openxmlformats.org/drawingml/2006/picture">
+                  <pic:nvPicPr>
+                    <pic:cNvPr id="0" name="Picture 4"/>
+                    <pic:cNvPicPr>
+                      <a:picLocks noChangeAspect="1" noChangeArrowheads="1"/>
+                    </pic:cNvPicPr>
+                  </pic:nvPicPr>
+                  <pic:blipFill>
+                    <a:blip r:embed="rId10" cstate="print">
+                      <a:extLst>
+                        <a:ext uri="{28A0092B-C50C-407E-A947-70E740481C1C}">
+                          <a14:useLocalDpi xmlns:a14="http://schemas.microsoft.com/office/drawing/2010/main" val="0"/>
+                        </a:ext>
+                      </a:extLst>
+                    </a:blip>
+                    <a:srcRect/>
+                    <a:stretch>
+                      <a:fillRect/>
+                    </a:stretch>
+                  </pic:blipFill>
+                  <pic:spPr bwMode="auto">
+                    <a:xfrm>
+                      <a:off x="0" y="0"/>
+                      <a:ext cx="5939790" cy="2170430"/>
+                    </a:xfrm>
+                    <a:prstGeom prst="rect">
+                      <a:avLst/>
+                    </a:prstGeom>
+                    <a:noFill/>
+                    <a:ln>
+                      <a:noFill/>
+                    </a:ln>
+                  </pic:spPr>
+                </pic:pic>
+              </a:graphicData>
+            </a:graphic>
+          </wp:inline>
+        </w:drawing>
+      </w:r>
+    </w:p>
+    <w:p>
+      <w:pPr>
+        <w:rPr>
+          <w:b/>
+          <w:szCs w:val="24"/>
+        </w:rPr>
+      </w:pPr>
+    </w:p>
+    <w:p>
+      <w:pPr>
+        <w:rPr>
+          <w:b/>
+          <w:szCs w:val="24"/>
+        </w:rPr>
+      </w:pPr>
+    </w:p>
+    <w:p>
+      <w:pPr>
+        <w:rPr>
+          <w:b/>
+          <w:szCs w:val="24"/>
+        </w:rPr>
+      </w:pPr>
+    </w:p>
+    <w:p>
+      <w:pPr>
+        <w:rPr>
+          <w:b/>
+          <w:szCs w:val="24"/>
+        </w:rPr>
+      </w:pPr>
+      <w:r>
+        <w:rPr>
+          <w:b/>
+          <w:szCs w:val="24"/>
+        </w:rPr>
+        <w:lastRenderedPageBreak/>
+        <w:t>app.js</w:t>
+      </w:r>
+    </w:p>
+    <w:p>
+      <w:pPr>
+        <w:rPr>
+          <w:b/>
+          <w:szCs w:val="24"/>
+        </w:rPr>
+      </w:pPr>
+      <w:r>
+        <w:rPr>
+          <w:b/>
+          <w:noProof/>
+          <w:szCs w:val="24"/>
+        </w:rPr>
+        <w:drawing>
+          <wp:inline distT="0" distB="0" distL="0" distR="0" wp14:anchorId="1E99B407" wp14:editId="32830507">
+            <wp:extent cx="5931535" cy="1598295"/>
+            <wp:effectExtent l="0" t="0" r="0" b="1905"/>
+            <wp:docPr id="6" name="Picture 6"/>
+            <wp:cNvGraphicFramePr>
+              <a:graphicFrameLocks xmlns:a="http://schemas.openxmlformats.org/drawingml/2006/main" noChangeAspect="1"/>
+            </wp:cNvGraphicFramePr>
+            <a:graphic xmlns:a="http://schemas.openxmlformats.org/drawingml/2006/main">
+              <a:graphicData uri="http://schemas.openxmlformats.org/drawingml/2006/picture">
+                <pic:pic xmlns:pic="http://schemas.openxmlformats.org/drawingml/2006/picture">
+                  <pic:nvPicPr>
+                    <pic:cNvPr id="0" name="Picture 5"/>
+                    <pic:cNvPicPr>
+                      <a:picLocks noChangeAspect="1" noChangeArrowheads="1"/>
+                    </pic:cNvPicPr>
+                  </pic:nvPicPr>
+                  <pic:blipFill>
+                    <a:blip r:embed="rId11" cstate="print">
+                      <a:extLst>
+                        <a:ext uri="{28A0092B-C50C-407E-A947-70E740481C1C}">
+                          <a14:useLocalDpi xmlns:a14="http://schemas.microsoft.com/office/drawing/2010/main" val="0"/>
+                        </a:ext>
+                      </a:extLst>
+                    </a:blip>
+                    <a:srcRect/>
+                    <a:stretch>
+                      <a:fillRect/>
+                    </a:stretch>
+                  </pic:blipFill>
+                  <pic:spPr bwMode="auto">
+                    <a:xfrm>
+                      <a:off x="0" y="0"/>
+                      <a:ext cx="5931535" cy="1598295"/>
+                    </a:xfrm>
+                    <a:prstGeom prst="rect">
+                      <a:avLst/>
+                    </a:prstGeom>
+                    <a:noFill/>
+                    <a:ln>
+                      <a:noFill/>
+                    </a:ln>
+                  </pic:spPr>
+                </pic:pic>
+              </a:graphicData>
+            </a:graphic>
+          </wp:inline>
+        </w:drawing>
+      </w:r>
+    </w:p>
+    <w:p>
+      <w:pPr>
+        <w:rPr>
+          <w:b/>
+          <w:szCs w:val="24"/>
+        </w:rPr>
+      </w:pPr>
+      <w:r>
+        <w:rPr>
+          <w:b/>
+          <w:szCs w:val="24"/>
+        </w:rPr>
+        <w:t>HousesApi.js</w:t>
+      </w:r>
+    </w:p>
+    <w:p>
+      <w:pPr>
+        <w:rPr>
+          <w:b/>
+          <w:szCs w:val="24"/>
+        </w:rPr>
+      </w:pPr>
+      <w:r>
+        <w:rPr>
+          <w:b/>
+          <w:noProof/>
+          <w:szCs w:val="24"/>
+        </w:rPr>
+        <w:drawing>
+          <wp:inline distT="0" distB="0" distL="0" distR="0" wp14:anchorId="0E8444BD" wp14:editId="0F5505DA">
+            <wp:extent cx="5931535" cy="3124835"/>
+            <wp:effectExtent l="0" t="0" r="0" b="0"/>
+            <wp:docPr id="7" name="Picture 7"/>
+            <wp:cNvGraphicFramePr>
+              <a:graphicFrameLocks xmlns:a="http://schemas.openxmlformats.org/drawingml/2006/main" noChangeAspect="1"/>
+            </wp:cNvGraphicFramePr>
+            <a:graphic xmlns:a="http://schemas.openxmlformats.org/drawingml/2006/main">
+              <a:graphicData uri="http://schemas.openxmlformats.org/drawingml/2006/picture">
+                <pic:pic xmlns:pic="http://schemas.openxmlformats.org/drawingml/2006/picture">
+                  <pic:nvPicPr>
+                    <pic:cNvPr id="0" name="Picture 6"/>
+                    <pic:cNvPicPr>
+                      <a:picLocks noChangeAspect="1" noChangeArrowheads="1"/>
+                    </pic:cNvPicPr>
+                  </pic:nvPicPr>
+                  <pic:blipFill>
+                    <a:blip r:embed="rId12" cstate="print">
+                      <a:extLst>
+                        <a:ext uri="{28A0092B-C50C-407E-A947-70E740481C1C}">
+                          <a14:useLocalDpi xmlns:a14="http://schemas.microsoft.com/office/drawing/2010/main" val="0"/>
+                        </a:ext>
+                      </a:extLst>
+                    </a:blip>
+                    <a:srcRect/>
+                    <a:stretch>
+                      <a:fillRect/>
+                    </a:stretch>
+                  </pic:blipFill>
+                  <pic:spPr bwMode="auto">
+                    <a:xfrm>
+                      <a:off x="0" y="0"/>
+                      <a:ext cx="5931535" cy="3124835"/>
+                    </a:xfrm>
+                    <a:prstGeom prst="rect">
+                      <a:avLst/>
+                    </a:prstGeom>
+                    <a:noFill/>
+                    <a:ln>
+                      <a:noFill/>
+                    </a:ln>
+                  </pic:spPr>
+                </pic:pic>
+              </a:graphicData>
+            </a:graphic>
+          </wp:inline>
+        </w:drawing>
+      </w:r>
+    </w:p>
+    <w:p>
+      <w:pPr>
+        <w:rPr>
+          <w:b/>
+          <w:szCs w:val="24"/>
+        </w:rPr>
+      </w:pPr>
+      <w:r>
+        <w:rPr>
+          <w:b/>
+          <w:szCs w:val="24"/>
+        </w:rPr>
+        <w:br/>
+      </w:r>
+    </w:p>
+    <w:p>
+      <w:pPr>
+        <w:rPr>
+          <w:b/>
+          <w:szCs w:val="24"/>
+        </w:rPr>
+      </w:pPr>
+      <w:r>
+        <w:rPr>
+          <w:b/>
+          <w:szCs w:val="24"/>
+        </w:rPr>
+        <w:br w:type="page"/>
+      </w:r>
+    </w:p>
+    <w:p>
+      <w:pPr>
+        <w:rPr>
+          <w:b/>
+          <w:szCs w:val="24"/>
+        </w:rPr>
+      </w:pPr>
+      <w:r>
+        <w:rPr>
+          <w:b/>
+          <w:szCs w:val="24"/>
+        </w:rPr>
+        <w:lastRenderedPageBreak/>
+        <w:t>HousesList.js</w:t>
+      </w:r>
+    </w:p>
+    <w:p>
+      <w:pPr>
+        <w:rPr>
+          <w:b/>
+          <w:szCs w:val="24"/>
+        </w:rPr>
+      </w:pPr>
+      <w:r>
+        <w:rPr>
+          <w:b/>
+          <w:noProof/>
+          <w:szCs w:val="24"/>
+        </w:rPr>
+        <w:drawing>
+          <wp:inline distT="0" distB="0" distL="0" distR="0" wp14:anchorId="4212E444" wp14:editId="3B6FC510">
+            <wp:extent cx="5569889" cy="3491981"/>
+            <wp:effectExtent l="0" t="0" r="0" b="0"/>
+            <wp:docPr id="8" name="Picture 8"/>
+            <wp:cNvGraphicFramePr>
+              <a:graphicFrameLocks xmlns:a="http://schemas.openxmlformats.org/drawingml/2006/main" noChangeAspect="1"/>
+            </wp:cNvGraphicFramePr>
+            <a:graphic xmlns:a="http://schemas.openxmlformats.org/drawingml/2006/main">
+              <a:graphicData uri="http://schemas.openxmlformats.org/drawingml/2006/picture">
+                <pic:pic xmlns:pic="http://schemas.openxmlformats.org/drawingml/2006/picture">
+                  <pic:nvPicPr>
+                    <pic:cNvPr id="0" name="Picture 7"/>
+                    <pic:cNvPicPr>
+                      <a:picLocks noChangeAspect="1" noChangeArrowheads="1"/>
+                    </pic:cNvPicPr>
+                  </pic:nvPicPr>
+                  <pic:blipFill>
+                    <a:blip r:embed="rId13" cstate="print">
+                      <a:extLst>
+                        <a:ext uri="{28A0092B-C50C-407E-A947-70E740481C1C}">
+                          <a14:useLocalDpi xmlns:a14="http://schemas.microsoft.com/office/drawing/2010/main" val="0"/>
+                        </a:ext>
+                      </a:extLst>
+                    </a:blip>
+                    <a:srcRect/>
+                    <a:stretch>
+                      <a:fillRect/>
+                    </a:stretch>
+                  </pic:blipFill>
+                  <pic:spPr bwMode="auto">
+                    <a:xfrm>
+                      <a:off x="0" y="0"/>
+                      <a:ext cx="5581395" cy="3499194"/>
+                    </a:xfrm>
+                    <a:prstGeom prst="rect">
+                      <a:avLst/>
+                    </a:prstGeom>
+                    <a:noFill/>
+                    <a:ln>
+                      <a:noFill/>
+                    </a:ln>
+                  </pic:spPr>
+                </pic:pic>
+              </a:graphicData>
+            </a:graphic>
+          </wp:inline>
+        </w:drawing>
+      </w:r>
+      <w:r>
+        <w:rPr>
+          <w:b/>
+          <w:szCs w:val="24"/>
+        </w:rPr>
+        <w:t>House.js</w:t>
+      </w:r>
+      <w:r>
+        <w:rPr>
+          <w:b/>
+          <w:noProof/>
+          <w:szCs w:val="24"/>
+        </w:rPr>
+        <w:drawing>
+          <wp:inline distT="0" distB="0" distL="0" distR="0" wp14:anchorId="52DEA199" wp14:editId="51153743">
+            <wp:extent cx="5577840" cy="3347779"/>
+            <wp:effectExtent l="0" t="0" r="3810" b="5080"/>
+            <wp:docPr id="9" name="Picture 9" descr="Text&#10;&#10;Description automatically generated"/>
+            <wp:cNvGraphicFramePr>
+              <a:graphicFrameLocks xmlns:a="http://schemas.openxmlformats.org/drawingml/2006/main" noChangeAspect="1"/>
+            </wp:cNvGraphicFramePr>
+            <a:graphic xmlns:a="http://schemas.openxmlformats.org/drawingml/2006/main">
+              <a:graphicData uri="http://schemas.openxmlformats.org/drawingml/2006/picture">
+                <pic:pic xmlns:pic="http://schemas.openxmlformats.org/drawingml/2006/picture">
+                  <pic:nvPicPr>
+                    <pic:cNvPr id="9" name="Picture 9" descr="Text&#10;&#10;Description automatically generated"/>
+                    <pic:cNvPicPr>
+                      <a:picLocks noChangeAspect="1" noChangeArrowheads="1"/>
+                    </pic:cNvPicPr>
+                  </pic:nvPicPr>
+                  <pic:blipFill>
+                    <a:blip r:embed="rId14" cstate="print">
+                      <a:extLst>
+                        <a:ext uri="{28A0092B-C50C-407E-A947-70E740481C1C}">
+                          <a14:useLocalDpi xmlns:a14="http://schemas.microsoft.com/office/drawing/2010/main" val="0"/>
+                        </a:ext>
+                      </a:extLst>
+                    </a:blip>
+                    <a:srcRect/>
+                    <a:stretch>
+                      <a:fillRect/>
+                    </a:stretch>
+                  </pic:blipFill>
+                  <pic:spPr bwMode="auto">
+                    <a:xfrm>
+                      <a:off x="0" y="0"/>
+                      <a:ext cx="5590231" cy="3355216"/>
+                    </a:xfrm>
+                    <a:prstGeom prst="rect">
+                      <a:avLst/>
+                    </a:prstGeom>
+                    <a:noFill/>
+                    <a:ln>
+                      <a:noFill/>
+                    </a:ln>
+                  </pic:spPr>
+                </pic:pic>
+              </a:graphicData>
+            </a:graphic>
+          </wp:inline>
+        </w:drawing>
+      </w:r>
+    </w:p>
+    <w:p>
+      <w:pPr>
+        <w:rPr>
+          <w:b/>
+          <w:szCs w:val="24"/>
+        </w:rPr>
+      </w:pPr>
+      <w:r>
+        <w:rPr>
+          <w:b/>
+          <w:noProof/>
+          <w:szCs w:val="24"/>
+        </w:rPr>
+        <w:lastRenderedPageBreak/>
+        <w:drawing>
+          <wp:inline distT="0" distB="0" distL="0" distR="0" wp14:anchorId="08D13247" wp14:editId="4AE6933F">
+            <wp:extent cx="5939790" cy="1403350"/>
+            <wp:effectExtent l="0" t="0" r="3810" b="6350"/>
+            <wp:docPr id="10" name="Picture 10"/>
+            <wp:cNvGraphicFramePr>
+              <a:graphicFrameLocks xmlns:a="http://schemas.openxmlformats.org/drawingml/2006/main" noChangeAspect="1"/>
+            </wp:cNvGraphicFramePr>
+            <a:graphic xmlns:a="http://schemas.openxmlformats.org/drawingml/2006/main">
+              <a:graphicData uri="http://schemas.openxmlformats.org/drawingml/2006/picture">
+                <pic:pic xmlns:pic="http://schemas.openxmlformats.org/drawingml/2006/picture">
+                  <pic:nvPicPr>
+                    <pic:cNvPr id="0" name="Picture 9"/>
+                    <pic:cNvPicPr>
+                      <a:picLocks noChangeAspect="1" noChangeArrowheads="1"/>
+                    </pic:cNvPicPr>
+                  </pic:nvPicPr>
+                  <pic:blipFill>
+                    <a:blip r:embed="rId15" cstate="print">
+                      <a:extLst>
+                        <a:ext uri="{28A0092B-C50C-407E-A947-70E740481C1C}">
+                          <a14:useLocalDpi xmlns:a14="http://schemas.microsoft.com/office/drawing/2010/main" val="0"/>
+                        </a:ext>
+                      </a:extLst>
+                    </a:blip>
+                    <a:srcRect/>
+                    <a:stretch>
+                      <a:fillRect/>
+                    </a:stretch>
+                  </pic:blipFill>
+                  <pic:spPr bwMode="auto">
+                    <a:xfrm>
+                      <a:off x="0" y="0"/>
+                      <a:ext cx="5939790" cy="1403350"/>
+                    </a:xfrm>
+                    <a:prstGeom prst="rect">
+                      <a:avLst/>
+                    </a:prstGeom>
+                    <a:noFill/>
+                    <a:ln>
+                      <a:noFill/>
+                    </a:ln>
+                  </pic:spPr>
+                </pic:pic>
+              </a:graphicData>
+            </a:graphic>
+          </wp:inline>
+        </w:drawing>
+      </w:r>
+    </w:p>
+    <w:p>
+      <w:pPr>
+        <w:rPr>
+          <w:b/>
+          <w:szCs w:val="24"/>
+        </w:rPr>
+      </w:pPr>
+      <w:r>
+        <w:rPr>
+          <w:b/>
+          <w:szCs w:val="24"/>
+        </w:rPr>
+        <w:t>NewRoomForm.js</w:t>
+      </w:r>
+    </w:p>
+    <w:p>
+      <w:pPr>
+        <w:rPr>
+          <w:b/>
+          <w:szCs w:val="24"/>
+        </w:rPr>
+      </w:pPr>
+      <w:r>
+        <w:rPr>
+          <w:b/>
+          <w:noProof/>
+          <w:szCs w:val="24"/>
+        </w:rPr>
+        <w:drawing>
+          <wp:inline distT="0" distB="0" distL="0" distR="0" wp14:anchorId="1E697213" wp14:editId="1B92994A">
+            <wp:extent cx="5931535" cy="2305685"/>
+            <wp:effectExtent l="0" t="0" r="0" b="0"/>
+            <wp:docPr id="11" name="Picture 11"/>
+            <wp:cNvGraphicFramePr>
+              <a:graphicFrameLocks xmlns:a="http://schemas.openxmlformats.org/drawingml/2006/main" noChangeAspect="1"/>
+            </wp:cNvGraphicFramePr>
+            <a:graphic xmlns:a="http://schemas.openxmlformats.org/drawingml/2006/main">
+              <a:graphicData uri="http://schemas.openxmlformats.org/drawingml/2006/picture">
+                <pic:pic xmlns:pic="http://schemas.openxmlformats.org/drawingml/2006/picture">
+                  <pic:nvPicPr>
+                    <pic:cNvPr id="0" name="Picture 10"/>
+                    <pic:cNvPicPr>
+                      <a:picLocks noChangeAspect="1" noChangeArrowheads="1"/>
+                    </pic:cNvPicPr>
+                  </pic:nvPicPr>
+                  <pic:blipFill>
+                    <a:blip r:embed="rId16" cstate="print">
+                      <a:extLst>
+                        <a:ext uri="{28A0092B-C50C-407E-A947-70E740481C1C}">
+                          <a14:useLocalDpi xmlns:a14="http://schemas.microsoft.com/office/drawing/2010/main" val="0"/>
+                        </a:ext>
+                      </a:extLst>
+                    </a:blip>
+                    <a:srcRect/>
+                    <a:stretch>
+                      <a:fillRect/>
+                    </a:stretch>
+                  </pic:blipFill>
+                  <pic:spPr bwMode="auto">
+                    <a:xfrm>
+                      <a:off x="0" y="0"/>
+                      <a:ext cx="5931535" cy="2305685"/>
+                    </a:xfrm>
+                    <a:prstGeom prst="rect">
+                      <a:avLst/>
+                    </a:prstGeom>
+                    <a:noFill/>
+                    <a:ln>
+                      <a:noFill/>
+                    </a:ln>
+                  </pic:spPr>
+                </pic:pic>
+              </a:graphicData>
+            </a:graphic>
+          </wp:inline>
+        </w:drawing>
+      </w:r>
+    </w:p>
+    <w:p>
+      <w:pPr>
+        <w:rPr>
+          <w:b/>
+          <w:szCs w:val="24"/>
+        </w:rPr>
+      </w:pPr>
+      <w:r>
+        <w:rPr>
+          <w:b/>
+          <w:noProof/>
+          <w:szCs w:val="24"/>
+        </w:rPr>
+        <w:drawing>
+          <wp:inline distT="0" distB="0" distL="0" distR="0" wp14:anchorId="17ECA448" wp14:editId="4F84AA49">
+            <wp:extent cx="5927725" cy="2428875"/>
+            <wp:effectExtent l="0" t="0" r="0" b="9525"/>
+            <wp:docPr id="12" name="Picture 12"/>
+            <wp:cNvGraphicFramePr>
+              <a:graphicFrameLocks xmlns:a="http://schemas.openxmlformats.org/drawingml/2006/main" noChangeAspect="1"/>
+            </wp:cNvGraphicFramePr>
+            <a:graphic xmlns:a="http://schemas.openxmlformats.org/drawingml/2006/main">
+              <a:graphicData uri="http://schemas.openxmlformats.org/drawingml/2006/picture">
+                <pic:pic xmlns:pic="http://schemas.openxmlformats.org/drawingml/2006/picture">
+                  <pic:nvPicPr>
+                    <pic:cNvPr id="0" name="Picture 11"/>
+                    <pic:cNvPicPr>
+                      <a:picLocks noChangeAspect="1" noChangeArrowheads="1"/>
+                    </pic:cNvPicPr>
+                  </pic:nvPicPr>
+                  <pic:blipFill>
+                    <a:blip r:embed="rId17" cstate="print">
+                      <a:extLst>
+                        <a:ext uri="{28A0092B-C50C-407E-A947-70E740481C1C}">
+                          <a14:useLocalDpi xmlns:a14="http://schemas.microsoft.com/office/drawing/2010/main" val="0"/>
+                        </a:ext>
+                      </a:extLst>
+                    </a:blip>
+                    <a:srcRect/>
+                    <a:stretch>
+                      <a:fillRect/>
+                    </a:stretch>
+                  </pic:blipFill>
+                  <pic:spPr bwMode="auto">
+                    <a:xfrm>
+                      <a:off x="0" y="0"/>
+                      <a:ext cx="5927725" cy="2428875"/>
+                    </a:xfrm>
+                    <a:prstGeom prst="rect">
+                      <a:avLst/>
+                    </a:prstGeom>
+                    <a:noFill/>
+                    <a:ln>
+                      <a:noFill/>
+                    </a:ln>
+                  </pic:spPr>
+                </pic:pic>
+              </a:graphicData>
+            </a:graphic>
+          </wp:inline>
+        </w:drawing>
+      </w:r>
+    </w:p>
+    <w:p>
+      <w:pPr>
+        <w:rPr>
+          <w:b/>
+          <w:szCs w:val="24"/>
+        </w:rPr>
+      </w:pPr>
+      <w:r>
+        <w:rPr>
+          <w:b/>
+          <w:szCs w:val="24"/>
+        </w:rPr>
+        <w:br w:type="page"/>
+      </w:r>
+    </w:p>
+    <w:p>
+      <w:pPr>
+        <w:rPr>
+          <w:b/>
+          <w:szCs w:val="24"/>
+        </w:rPr>
+      </w:pPr>
+      <w:r>
+        <w:rPr>
+          <w:b/>
+          <w:szCs w:val="24"/>
+        </w:rPr>
+        <w:lastRenderedPageBreak/>
         <w:t>Screenshots of Running Application:</w:t>
       </w:r>
+      <w:r>
+        <w:rPr>
+          <w:b/>
+          <w:szCs w:val="24"/>
+        </w:rPr>
+        <w:t xml:space="preserve"> </w:t>
+      </w:r>
+    </w:p>
+    <w:p>
+      <w:pPr>
+        <w:rPr>
+          <w:b/>
+          <w:szCs w:val="24"/>
+        </w:rPr>
+      </w:pPr>
+      <w:r>
+        <w:rPr>
+          <w:b/>
+          <w:noProof/>
+          <w:szCs w:val="24"/>
+        </w:rPr>
+        <w:drawing>
+          <wp:inline distT="0" distB="0" distL="0" distR="0" wp14:anchorId="3AA9A343" wp14:editId="16027DF6">
+            <wp:extent cx="5943600" cy="3343275"/>
+            <wp:effectExtent l="0" t="0" r="0" b="9525"/>
+            <wp:docPr id="13" name="Picture 13"/>
+            <wp:cNvGraphicFramePr>
+              <a:graphicFrameLocks xmlns:a="http://schemas.openxmlformats.org/drawingml/2006/main" noChangeAspect="1"/>
+            </wp:cNvGraphicFramePr>
+            <a:graphic xmlns:a="http://schemas.openxmlformats.org/drawingml/2006/main">
+              <a:graphicData uri="http://schemas.openxmlformats.org/drawingml/2006/picture">
+                <pic:pic xmlns:pic="http://schemas.openxmlformats.org/drawingml/2006/picture">
+                  <pic:nvPicPr>
+                    <pic:cNvPr id="0" name="Picture 12"/>
+                    <pic:cNvPicPr>
+                      <a:picLocks noChangeAspect="1" noChangeArrowheads="1"/>
+                    </pic:cNvPicPr>
+                  </pic:nvPicPr>
+                  <pic:blipFill>
+                    <a:blip r:embed="rId18" cstate="print">
+                      <a:extLst>
+                        <a:ext uri="{28A0092B-C50C-407E-A947-70E740481C1C}">
+                          <a14:useLocalDpi xmlns:a14="http://schemas.microsoft.com/office/drawing/2010/main" val="0"/>
+                        </a:ext>
+                      </a:extLst>
+                    </a:blip>
+                    <a:srcRect/>
+                    <a:stretch>
+                      <a:fillRect/>
+                    </a:stretch>
+                  </pic:blipFill>
+                  <pic:spPr bwMode="auto">
+                    <a:xfrm>
+                      <a:off x="0" y="0"/>
+                      <a:ext cx="5943600" cy="3343275"/>
+                    </a:xfrm>
+                    <a:prstGeom prst="rect">
+                      <a:avLst/>
+                    </a:prstGeom>
+                    <a:noFill/>
+                    <a:ln>
+                      <a:noFill/>
+                    </a:ln>
+                  </pic:spPr>
+                </pic:pic>
+              </a:graphicData>
+            </a:graphic>
+          </wp:inline>
+        </w:drawing>
+      </w:r>
+    </w:p>
+    <w:p>
+      <w:pPr>
+        <w:rPr>
+          <w:b/>
+          <w:szCs w:val="24"/>
+        </w:rPr>
+      </w:pPr>
+      <w:r>
+        <w:rPr>
+          <w:b/>
+          <w:szCs w:val="24"/>
+        </w:rPr>
+        <w:t>Demo</w:t>
+      </w:r>
+      <w:r>
+        <w:rPr>
+          <w:b/>
+          <w:szCs w:val="24"/>
+        </w:rPr>
+        <w:t xml:space="preserve"> video</w:t>
+      </w:r>
+      <w:r>
+        <w:rPr>
+          <w:b/>
+          <w:szCs w:val="24"/>
+        </w:rPr>
+        <w:t xml:space="preserve">: </w:t>
+      </w:r>
+      <w:hyperlink r:id="rId19" w:history="1">
+        <w:r>
+          <w:rPr>
+            <w:rStyle w:val="Hyperlink"/>
+            <w:bCs/>
+            <w:szCs w:val="24"/>
+          </w:rPr>
+          <w:t>https://youtu.be/YVV7Htc1cWg</w:t>
+        </w:r>
+      </w:hyperlink>
+      <w:r>
+        <w:rPr>
+          <w:bCs/>
+          <w:szCs w:val="24"/>
+        </w:rPr>
+        <w:t xml:space="preserve"> </w:t>
+      </w:r>
     </w:p>
     <w:p>
       <w:pPr>
@@ -431,14 +1428,38 @@
         </w:rPr>
         <w:t>URL to GitHub Repository:</w:t>
       </w:r>
+      <w:r>
+        <w:rPr>
+          <w:bCs/>
+          <w:szCs w:val="24"/>
+        </w:rPr>
+        <w:t xml:space="preserve"> </w:t>
+      </w:r>
+      <w:hyperlink r:id="rId20" w:history="1">
+        <w:r>
+          <w:rPr>
+            <w:rStyle w:val="Hyperlink"/>
+            <w:bCs/>
+            <w:szCs w:val="24"/>
+          </w:rPr>
+          <w:t>https://github.com/radubuc/react-course/tree/master/week-3/hw</w:t>
+        </w:r>
+      </w:hyperlink>
+      <w:r>
+        <w:rPr>
+          <w:bCs/>
+          <w:szCs w:val="24"/>
+        </w:rPr>
+        <w:t xml:space="preserve"> </w:t>
+      </w:r>
     </w:p>
     <w:sectPr>
-      <w:headerReference w:type="even" r:id="rId7"/>
-      <w:headerReference w:type="default" r:id="rId8"/>
-      <w:footerReference w:type="even" r:id="rId9"/>
-      <w:footerReference w:type="default" r:id="rId10"/>
-      <w:headerReference w:type="first" r:id="rId11"/>
-      <w:footerReference w:type="first" r:id="rId12"/>
+      <w:headerReference w:type="even" r:id="rId21"/>
+      <w:headerReference w:type="default" r:id="rId22"/>
+      <w:footerReference w:type="even" r:id="rId23"/>
+      <w:footerReference w:type="default" r:id="rId24"/>
+      <w:headerReference w:type="first" r:id="rId25"/>
+      <w:footerReference w:type="first" r:id="rId26"/>
       <w:pgSz w:w="12240" w:h="15840"/>
       <w:pgMar w:top="1440" w:right="1440" w:bottom="1440" w:left="1440" w:header="720" w:footer="720" w:gutter="0"/>
       <w:cols w:space="720"/>
@@ -1181,22 +2202,22 @@
       </w:pPr>
     </w:lvl>
   </w:abstractNum>
-  <w:num w:numId="1">
+  <w:num w:numId="1" w16cid:durableId="258371534">
     <w:abstractNumId w:val="0"/>
   </w:num>
-  <w:num w:numId="2">
+  <w:num w:numId="2" w16cid:durableId="1449467493">
     <w:abstractNumId w:val="1"/>
   </w:num>
-  <w:num w:numId="3">
+  <w:num w:numId="3" w16cid:durableId="312878242">
     <w:abstractNumId w:val="4"/>
   </w:num>
-  <w:num w:numId="4">
+  <w:num w:numId="4" w16cid:durableId="1694527539">
     <w:abstractNumId w:val="3"/>
   </w:num>
-  <w:num w:numId="5">
+  <w:num w:numId="5" w16cid:durableId="1020201625">
     <w:abstractNumId w:val="5"/>
   </w:num>
-  <w:num w:numId="6">
+  <w:num w:numId="6" w16cid:durableId="19206460">
     <w:abstractNumId w:val="2"/>
   </w:num>
 </w:numbering>
@@ -1779,6 +2800,29 @@
       <w:contextualSpacing/>
     </w:pPr>
   </w:style>
+  <w:style w:type="character" w:styleId="Hyperlink">
+    <w:name w:val="Hyperlink"/>
+    <w:basedOn w:val="DefaultParagraphFont"/>
+    <w:uiPriority w:val="99"/>
+    <w:unhideWhenUsed/>
+    <w:rsid w:val="000D3F26"/>
+    <w:rPr>
+      <w:color w:val="0563C1" w:themeColor="hyperlink"/>
+      <w:u w:val="single"/>
+    </w:rPr>
+  </w:style>
+  <w:style w:type="character" w:styleId="UnresolvedMention">
+    <w:name w:val="Unresolved Mention"/>
+    <w:basedOn w:val="DefaultParagraphFont"/>
+    <w:uiPriority w:val="99"/>
+    <w:semiHidden/>
+    <w:unhideWhenUsed/>
+    <w:rsid w:val="000D3F26"/>
+    <w:rPr>
+      <w:color w:val="605E5C"/>
+      <w:shd w:val="clear" w:color="auto" w:fill="E1DFDD"/>
+    </w:rPr>
+  </w:style>
 </w:styles>
 </file>
 

</xml_diff>